<commit_message>
sort 1994-97 in progress
</commit_message>
<xml_diff>
--- a/15-Census/API Calls.docx
+++ b/15-Census/API Calls.docx
@@ -1,6 +1,6 @@
 
 <file path=word/document.xml><?xml version="1.0" encoding="utf-8"?>
-<w:document xmlns:wpc="http://schemas.microsoft.com/office/word/2010/wordprocessingCanvas" xmlns:cx="http://schemas.microsoft.com/office/drawing/2014/chartex" xmlns:cx1="http://schemas.microsoft.com/office/drawing/2015/9/8/chartex" xmlns:cx2="http://schemas.microsoft.com/office/drawing/2015/10/21/chartex" xmlns:cx3="http://schemas.microsoft.com/office/drawing/2016/5/9/chartex" xmlns:cx4="http://schemas.microsoft.com/office/drawing/2016/5/10/chartex" xmlns:cx5="http://schemas.microsoft.com/office/drawing/2016/5/11/chartex" xmlns:cx6="http://schemas.microsoft.com/office/drawing/2016/5/12/chartex" xmlns:cx7="http://schemas.microsoft.com/office/drawing/2016/5/13/chartex" xmlns:cx8="http://schemas.microsoft.com/office/drawing/2016/5/14/chartex" xmlns:mc="http://schemas.openxmlformats.org/markup-compatibility/2006" xmlns:aink="http://schemas.microsoft.com/office/drawing/2016/ink" xmlns:am3d="http://schemas.microsoft.com/office/drawing/2017/model3d" xmlns:o="urn:schemas-microsoft-com:office:office" xmlns:r="http://schemas.openxmlformats.org/officeDocument/2006/relationships" xmlns:m="http://schemas.openxmlformats.org/officeDocument/2006/math" xmlns:v="urn:schemas-microsoft-com:vml" xmlns:wp14="http://schemas.microsoft.com/office/word/2010/wordprocessingDrawing" xmlns:wp="http://schemas.openxmlformats.org/drawingml/2006/wordprocessingDrawing" xmlns:w10="urn:schemas-microsoft-com:office:word" xmlns:w="http://schemas.openxmlformats.org/wordprocessingml/2006/main" xmlns:w14="http://schemas.microsoft.com/office/word/2010/wordml" xmlns:w15="http://schemas.microsoft.com/office/word/2012/wordml" xmlns:w16cid="http://schemas.microsoft.com/office/word/2016/wordml/cid" xmlns:w16se="http://schemas.microsoft.com/office/word/2015/wordml/symex" xmlns:wpg="http://schemas.microsoft.com/office/word/2010/wordprocessingGroup" xmlns:wpi="http://schemas.microsoft.com/office/word/2010/wordprocessingInk" xmlns:wne="http://schemas.microsoft.com/office/word/2006/wordml" xmlns:wps="http://schemas.microsoft.com/office/word/2010/wordprocessingShape" mc:Ignorable="w14 w15 w16se w16cid wp14">
+<w:document xmlns:wpc="http://schemas.microsoft.com/office/word/2010/wordprocessingCanvas" xmlns:cx="http://schemas.microsoft.com/office/drawing/2014/chartex" xmlns:mc="http://schemas.openxmlformats.org/markup-compatibility/2006" xmlns:o="urn:schemas-microsoft-com:office:office" xmlns:r="http://schemas.openxmlformats.org/officeDocument/2006/relationships" xmlns:m="http://schemas.openxmlformats.org/officeDocument/2006/math" xmlns:v="urn:schemas-microsoft-com:vml" xmlns:wp14="http://schemas.microsoft.com/office/word/2010/wordprocessingDrawing" xmlns:wp="http://schemas.openxmlformats.org/drawingml/2006/wordprocessingDrawing" xmlns:w10="urn:schemas-microsoft-com:office:word" xmlns:w="http://schemas.openxmlformats.org/wordprocessingml/2006/main" xmlns:w14="http://schemas.microsoft.com/office/word/2010/wordml" xmlns:w15="http://schemas.microsoft.com/office/word/2012/wordml" xmlns:w16se="http://schemas.microsoft.com/office/word/2015/wordml/symex" xmlns:wpg="http://schemas.microsoft.com/office/word/2010/wordprocessingGroup" xmlns:wpi="http://schemas.microsoft.com/office/word/2010/wordprocessingInk" xmlns:wne="http://schemas.microsoft.com/office/word/2006/wordml" xmlns:wps="http://schemas.microsoft.com/office/word/2010/wordprocessingShape" mc:Ignorable="w14 w15 w16se wp14">
   <w:body>
     <w:p>
       <w:r>
@@ -135,7 +135,25 @@
           <w:szCs w:val="20"/>
         </w:rPr>
         <w:lastRenderedPageBreak/>
-        <w:t>["Arts, entertainment, and recreation","150","212","Establishments with 1 to 4 employees","71","37203"],</w:t>
+        <w:t>212</w:t>
+      </w:r>
+      <w:r>
+        <w:rPr>
+          <w:rFonts w:ascii="Courier New" w:eastAsia="Times New Roman" w:hAnsi="Courier New" w:cs="Courier New"/>
+          <w:color w:val="000000"/>
+          <w:sz w:val="20"/>
+          <w:szCs w:val="20"/>
+        </w:rPr>
+        <w:t>-</w:t>
+      </w:r>
+      <w:r>
+        <w:rPr>
+          <w:rFonts w:ascii="Courier New" w:eastAsia="Times New Roman" w:hAnsi="Courier New" w:cs="Courier New"/>
+          <w:color w:val="000000"/>
+          <w:sz w:val="20"/>
+          <w:szCs w:val="20"/>
+        </w:rPr>
+        <w:t xml:space="preserve"> 1 to 4 employees</w:t>
       </w:r>
     </w:p>
     <w:p>
@@ -173,7 +191,25 @@
           <w:sz w:val="20"/>
           <w:szCs w:val="20"/>
         </w:rPr>
-        <w:t>["Arts, entertainment, and recreation","50","220","Establishments with 5 to 9 employees","71","37203"],</w:t>
+        <w:t>220</w:t>
+      </w:r>
+      <w:r>
+        <w:rPr>
+          <w:rFonts w:ascii="Courier New" w:eastAsia="Times New Roman" w:hAnsi="Courier New" w:cs="Courier New"/>
+          <w:color w:val="000000"/>
+          <w:sz w:val="20"/>
+          <w:szCs w:val="20"/>
+        </w:rPr>
+        <w:t xml:space="preserve">- </w:t>
+      </w:r>
+      <w:r>
+        <w:rPr>
+          <w:rFonts w:ascii="Courier New" w:eastAsia="Times New Roman" w:hAnsi="Courier New" w:cs="Courier New"/>
+          <w:color w:val="000000"/>
+          <w:sz w:val="20"/>
+          <w:szCs w:val="20"/>
+        </w:rPr>
+        <w:t>5 to 9 employees</w:t>
       </w:r>
     </w:p>
     <w:p>
@@ -211,7 +247,34 @@
           <w:sz w:val="20"/>
           <w:szCs w:val="20"/>
         </w:rPr>
-        <w:t>["Arts, entertainment, and recreation","37","230","Establishments with 10 to 19 employees","71","37203"],</w:t>
+        <w:t>230</w:t>
+      </w:r>
+      <w:r>
+        <w:rPr>
+          <w:rFonts w:ascii="Courier New" w:eastAsia="Times New Roman" w:hAnsi="Courier New" w:cs="Courier New"/>
+          <w:color w:val="000000"/>
+          <w:sz w:val="20"/>
+          <w:szCs w:val="20"/>
+        </w:rPr>
+        <w:t>- 10 to 19</w:t>
+      </w:r>
+      <w:r>
+        <w:rPr>
+          <w:rFonts w:ascii="Courier New" w:eastAsia="Times New Roman" w:hAnsi="Courier New" w:cs="Courier New"/>
+          <w:color w:val="000000"/>
+          <w:sz w:val="20"/>
+          <w:szCs w:val="20"/>
+        </w:rPr>
+        <w:t xml:space="preserve"> </w:t>
+      </w:r>
+      <w:r>
+        <w:rPr>
+          <w:rFonts w:ascii="Courier New" w:eastAsia="Times New Roman" w:hAnsi="Courier New" w:cs="Courier New"/>
+          <w:color w:val="000000"/>
+          <w:sz w:val="20"/>
+          <w:szCs w:val="20"/>
+        </w:rPr>
+        <w:t>employees</w:t>
       </w:r>
     </w:p>
     <w:p>
@@ -249,7 +312,34 @@
           <w:sz w:val="20"/>
           <w:szCs w:val="20"/>
         </w:rPr>
-        <w:t>["Arts, entertainment, and recreation","15","241","Establishments with 20 to 49 employees","71","37203"],</w:t>
+        <w:t>241</w:t>
+      </w:r>
+      <w:r>
+        <w:rPr>
+          <w:rFonts w:ascii="Courier New" w:eastAsia="Times New Roman" w:hAnsi="Courier New" w:cs="Courier New"/>
+          <w:color w:val="000000"/>
+          <w:sz w:val="20"/>
+          <w:szCs w:val="20"/>
+        </w:rPr>
+        <w:t>-</w:t>
+      </w:r>
+      <w:r>
+        <w:rPr>
+          <w:rFonts w:ascii="Courier New" w:eastAsia="Times New Roman" w:hAnsi="Courier New" w:cs="Courier New"/>
+          <w:color w:val="000000"/>
+          <w:sz w:val="20"/>
+          <w:szCs w:val="20"/>
+        </w:rPr>
+        <w:t xml:space="preserve"> 20 to 49 </w:t>
+      </w:r>
+      <w:r>
+        <w:rPr>
+          <w:rFonts w:ascii="Courier New" w:eastAsia="Times New Roman" w:hAnsi="Courier New" w:cs="Courier New"/>
+          <w:color w:val="000000"/>
+          <w:sz w:val="20"/>
+          <w:szCs w:val="20"/>
+        </w:rPr>
+        <w:t>employees</w:t>
       </w:r>
     </w:p>
     <w:p>
@@ -287,7 +377,25 @@
           <w:sz w:val="20"/>
           <w:szCs w:val="20"/>
         </w:rPr>
-        <w:t>["Arts, entertainment, and recreation","3","242","Establishments with 50 to 99 employees","71","37203"],</w:t>
+        <w:t>242</w:t>
+      </w:r>
+      <w:r>
+        <w:rPr>
+          <w:rFonts w:ascii="Courier New" w:eastAsia="Times New Roman" w:hAnsi="Courier New" w:cs="Courier New"/>
+          <w:color w:val="000000"/>
+          <w:sz w:val="20"/>
+          <w:szCs w:val="20"/>
+        </w:rPr>
+        <w:t xml:space="preserve">- </w:t>
+      </w:r>
+      <w:r>
+        <w:rPr>
+          <w:rFonts w:ascii="Courier New" w:eastAsia="Times New Roman" w:hAnsi="Courier New" w:cs="Courier New"/>
+          <w:color w:val="000000"/>
+          <w:sz w:val="20"/>
+          <w:szCs w:val="20"/>
+        </w:rPr>
+        <w:t>50 to 99 employees</w:t>
       </w:r>
     </w:p>
     <w:p>
@@ -325,7 +433,25 @@
           <w:sz w:val="20"/>
           <w:szCs w:val="20"/>
         </w:rPr>
-        <w:t>["Arts, entertainment, and recreation","4","251","Establishments with 100 to 249 employees","71","37203"],</w:t>
+        <w:t>251</w:t>
+      </w:r>
+      <w:r>
+        <w:rPr>
+          <w:rFonts w:ascii="Courier New" w:eastAsia="Times New Roman" w:hAnsi="Courier New" w:cs="Courier New"/>
+          <w:color w:val="000000"/>
+          <w:sz w:val="20"/>
+          <w:szCs w:val="20"/>
+        </w:rPr>
+        <w:t>-</w:t>
+      </w:r>
+      <w:r>
+        <w:rPr>
+          <w:rFonts w:ascii="Courier New" w:eastAsia="Times New Roman" w:hAnsi="Courier New" w:cs="Courier New"/>
+          <w:color w:val="000000"/>
+          <w:sz w:val="20"/>
+          <w:szCs w:val="20"/>
+        </w:rPr>
+        <w:t xml:space="preserve"> 100 to 249 employees</w:t>
       </w:r>
     </w:p>
     <w:p>
@@ -363,7 +489,25 @@
           <w:sz w:val="20"/>
           <w:szCs w:val="20"/>
         </w:rPr>
-        <w:t>["Arts, entertainment, and recreation","0","252","Establishments with 250 to 499 employees","71","37203"],</w:t>
+        <w:t>252</w:t>
+      </w:r>
+      <w:r>
+        <w:rPr>
+          <w:rFonts w:ascii="Courier New" w:eastAsia="Times New Roman" w:hAnsi="Courier New" w:cs="Courier New"/>
+          <w:color w:val="000000"/>
+          <w:sz w:val="20"/>
+          <w:szCs w:val="20"/>
+        </w:rPr>
+        <w:t>-</w:t>
+      </w:r>
+      <w:r>
+        <w:rPr>
+          <w:rFonts w:ascii="Courier New" w:eastAsia="Times New Roman" w:hAnsi="Courier New" w:cs="Courier New"/>
+          <w:color w:val="000000"/>
+          <w:sz w:val="20"/>
+          <w:szCs w:val="20"/>
+        </w:rPr>
+        <w:t xml:space="preserve"> 250 to 499 employees</w:t>
       </w:r>
     </w:p>
     <w:p>
@@ -401,10 +545,31 @@
           <w:sz w:val="20"/>
           <w:szCs w:val="20"/>
         </w:rPr>
-        <w:t>["Arts, entertainment, and recreation","0","254","Establishments with 500 to 999 employees","71","37203"],</w:t>
-      </w:r>
-    </w:p>
-    <w:p>
+        <w:t>254</w:t>
+      </w:r>
+      <w:r>
+        <w:rPr>
+          <w:rFonts w:ascii="Courier New" w:eastAsia="Times New Roman" w:hAnsi="Courier New" w:cs="Courier New"/>
+          <w:color w:val="000000"/>
+          <w:sz w:val="20"/>
+          <w:szCs w:val="20"/>
+        </w:rPr>
+        <w:t>-</w:t>
+      </w:r>
+      <w:r>
+        <w:rPr>
+          <w:rFonts w:ascii="Courier New" w:eastAsia="Times New Roman" w:hAnsi="Courier New" w:cs="Courier New"/>
+          <w:color w:val="000000"/>
+          <w:sz w:val="20"/>
+          <w:szCs w:val="20"/>
+        </w:rPr>
+        <w:t xml:space="preserve"> 500 to 999 employees</w:t>
+      </w:r>
+    </w:p>
+    <w:p>
+      <w:r>
+        <w:t>260- 1000+ employees</w:t>
+      </w:r>
       <w:bookmarkStart w:id="0" w:name="_GoBack"/>
       <w:bookmarkEnd w:id="0"/>
     </w:p>
@@ -419,7 +584,7 @@
 </file>
 
 <file path=word/styles.xml><?xml version="1.0" encoding="utf-8"?>
-<w:styles xmlns:mc="http://schemas.openxmlformats.org/markup-compatibility/2006" xmlns:r="http://schemas.openxmlformats.org/officeDocument/2006/relationships" xmlns:w="http://schemas.openxmlformats.org/wordprocessingml/2006/main" xmlns:w14="http://schemas.microsoft.com/office/word/2010/wordml" xmlns:w15="http://schemas.microsoft.com/office/word/2012/wordml" xmlns:w16cid="http://schemas.microsoft.com/office/word/2016/wordml/cid" xmlns:w16se="http://schemas.microsoft.com/office/word/2015/wordml/symex" mc:Ignorable="w14 w15 w16se w16cid">
+<w:styles xmlns:mc="http://schemas.openxmlformats.org/markup-compatibility/2006" xmlns:r="http://schemas.openxmlformats.org/officeDocument/2006/relationships" xmlns:w="http://schemas.openxmlformats.org/wordprocessingml/2006/main" xmlns:w14="http://schemas.microsoft.com/office/word/2010/wordml" xmlns:w15="http://schemas.microsoft.com/office/word/2012/wordml" xmlns:w16se="http://schemas.microsoft.com/office/word/2015/wordml/symex" mc:Ignorable="w14 w15 w16se">
   <w:docDefaults>
     <w:rPrDefault>
       <w:rPr>
@@ -435,7 +600,7 @@
       </w:pPr>
     </w:pPrDefault>
   </w:docDefaults>
-  <w:latentStyles w:defLockedState="0" w:defUIPriority="99" w:defSemiHidden="0" w:defUnhideWhenUsed="0" w:defQFormat="0" w:count="375">
+  <w:latentStyles w:defLockedState="0" w:defUIPriority="99" w:defSemiHidden="0" w:defUnhideWhenUsed="0" w:defQFormat="0" w:count="371">
     <w:lsdException w:name="Normal" w:uiPriority="0" w:qFormat="1"/>
     <w:lsdException w:name="heading 1" w:uiPriority="9" w:qFormat="1"/>
     <w:lsdException w:name="heading 2" w:semiHidden="1" w:uiPriority="9" w:unhideWhenUsed="1" w:qFormat="1"/>
@@ -541,6 +706,7 @@
     <w:lsdException w:name="HTML Sample" w:semiHidden="1" w:unhideWhenUsed="1"/>
     <w:lsdException w:name="HTML Typewriter" w:semiHidden="1" w:unhideWhenUsed="1"/>
     <w:lsdException w:name="HTML Variable" w:semiHidden="1" w:unhideWhenUsed="1"/>
+    <w:lsdException w:name="Normal Table" w:semiHidden="1" w:unhideWhenUsed="1"/>
     <w:lsdException w:name="annotation subject" w:semiHidden="1" w:unhideWhenUsed="1"/>
     <w:lsdException w:name="No List" w:semiHidden="1" w:unhideWhenUsed="1"/>
     <w:lsdException w:name="Outline List 1" w:semiHidden="1" w:unhideWhenUsed="1"/>
@@ -584,8 +750,10 @@
     <w:lsdException w:name="Table Elegant" w:semiHidden="1" w:unhideWhenUsed="1"/>
     <w:lsdException w:name="Table Professional" w:semiHidden="1" w:unhideWhenUsed="1"/>
     <w:lsdException w:name="Table Subtle 1" w:semiHidden="1" w:unhideWhenUsed="1"/>
+    <w:lsdException w:name="Table Subtle 2" w:semiHidden="1" w:unhideWhenUsed="1"/>
     <w:lsdException w:name="Table Web 1" w:semiHidden="1" w:unhideWhenUsed="1"/>
     <w:lsdException w:name="Table Web 2" w:semiHidden="1" w:unhideWhenUsed="1"/>
+    <w:lsdException w:name="Table Web 3" w:semiHidden="1" w:unhideWhenUsed="1"/>
     <w:lsdException w:name="Balloon Text" w:semiHidden="1" w:unhideWhenUsed="1"/>
     <w:lsdException w:name="Table Grid" w:uiPriority="39"/>
     <w:lsdException w:name="Table Theme" w:semiHidden="1" w:unhideWhenUsed="1"/>
@@ -804,10 +972,6 @@
     <w:lsdException w:name="List Table 5 Dark Accent 6" w:uiPriority="50"/>
     <w:lsdException w:name="List Table 6 Colorful Accent 6" w:uiPriority="51"/>
     <w:lsdException w:name="List Table 7 Colorful Accent 6" w:uiPriority="52"/>
-    <w:lsdException w:name="Mention" w:semiHidden="1" w:unhideWhenUsed="1"/>
-    <w:lsdException w:name="Smart Hyperlink" w:semiHidden="1" w:unhideWhenUsed="1"/>
-    <w:lsdException w:name="Hashtag" w:semiHidden="1" w:unhideWhenUsed="1"/>
-    <w:lsdException w:name="Unresolved Mention" w:semiHidden="1" w:unhideWhenUsed="1"/>
   </w:latentStyles>
   <w:style w:type="paragraph" w:default="1" w:styleId="Normal">
     <w:name w:val="Normal"/>
@@ -851,7 +1015,7 @@
       <w:u w:val="single"/>
     </w:rPr>
   </w:style>
-  <w:style w:type="character" w:styleId="UnresolvedMention">
+  <w:style w:type="character" w:customStyle="1" w:styleId="UnresolvedMention">
     <w:name w:val="Unresolved Mention"/>
     <w:basedOn w:val="DefaultParagraphFont"/>
     <w:uiPriority w:val="99"/>

</xml_diff>